<commit_message>
fix: Atualizado modelo de resolução.
</commit_message>
<xml_diff>
--- a/public/templates/resolucao-mesa.docx
+++ b/public/templates/resolucao-mesa.docx
@@ -1,6 +1,6 @@
 
 <file path=word/document.xml><?xml version="1.0" encoding="utf-8"?>
-<w:document xmlns:wpc="http://schemas.microsoft.com/office/word/2010/wordprocessingCanvas" xmlns:cx="http://schemas.microsoft.com/office/drawing/2014/chartex" xmlns:cx1="http://schemas.microsoft.com/office/drawing/2015/9/8/chartex" xmlns:cx2="http://schemas.microsoft.com/office/drawing/2015/10/21/chartex" xmlns:cx3="http://schemas.microsoft.com/office/drawing/2016/5/9/chartex" xmlns:cx4="http://schemas.microsoft.com/office/drawing/2016/5/10/chartex" xmlns:cx5="http://schemas.microsoft.com/office/drawing/2016/5/11/chartex" xmlns:cx6="http://schemas.microsoft.com/office/drawing/2016/5/12/chartex" xmlns:cx7="http://schemas.microsoft.com/office/drawing/2016/5/13/chartex" xmlns:cx8="http://schemas.microsoft.com/office/drawing/2016/5/14/chartex" xmlns:mc="http://schemas.openxmlformats.org/markup-compatibility/2006" xmlns:aink="http://schemas.microsoft.com/office/drawing/2016/ink" xmlns:am3d="http://schemas.microsoft.com/office/drawing/2017/model3d" xmlns:o="urn:schemas-microsoft-com:office:office" xmlns:oel="http://schemas.microsoft.com/office/2019/extlst" xmlns:r="http://schemas.openxmlformats.org/officeDocument/2006/relationships" xmlns:m="http://schemas.openxmlformats.org/officeDocument/2006/math" xmlns:v="urn:schemas-microsoft-com:vml" xmlns:wp14="http://schemas.microsoft.com/office/word/2010/wordprocessingDrawing" xmlns:wp="http://schemas.openxmlformats.org/drawingml/2006/wordprocessingDrawing" xmlns:w10="urn:schemas-microsoft-com:office:word" xmlns:w="http://schemas.openxmlformats.org/wordprocessingml/2006/main" xmlns:w14="http://schemas.microsoft.com/office/word/2010/wordml" xmlns:w15="http://schemas.microsoft.com/office/word/2012/wordml" xmlns:w16cex="http://schemas.microsoft.com/office/word/2018/wordml/cex" xmlns:w16cid="http://schemas.microsoft.com/office/word/2016/wordml/cid" xmlns:w16="http://schemas.microsoft.com/office/word/2018/wordml" xmlns:w16du="http://schemas.microsoft.com/office/word/2023/wordml/word16du" xmlns:w16sdtdh="http://schemas.microsoft.com/office/word/2020/wordml/sdtdatahash" xmlns:w16se="http://schemas.microsoft.com/office/word/2015/wordml/symex" xmlns:wpg="http://schemas.microsoft.com/office/word/2010/wordprocessingGroup" xmlns:wpi="http://schemas.microsoft.com/office/word/2010/wordprocessingInk" xmlns:wne="http://schemas.microsoft.com/office/word/2006/wordml" xmlns:wps="http://schemas.microsoft.com/office/word/2010/wordprocessingShape" mc:Ignorable="w14 w15 w16se w16cid w16 w16cex w16sdtdh w16du wp14">
+<w:document xmlns:wpc="http://schemas.microsoft.com/office/word/2010/wordprocessingCanvas" xmlns:cx="http://schemas.microsoft.com/office/drawing/2014/chartex" xmlns:cx1="http://schemas.microsoft.com/office/drawing/2015/9/8/chartex" xmlns:cx2="http://schemas.microsoft.com/office/drawing/2015/10/21/chartex" xmlns:cx3="http://schemas.microsoft.com/office/drawing/2016/5/9/chartex" xmlns:cx4="http://schemas.microsoft.com/office/drawing/2016/5/10/chartex" xmlns:cx5="http://schemas.microsoft.com/office/drawing/2016/5/11/chartex" xmlns:cx6="http://schemas.microsoft.com/office/drawing/2016/5/12/chartex" xmlns:cx7="http://schemas.microsoft.com/office/drawing/2016/5/13/chartex" xmlns:cx8="http://schemas.microsoft.com/office/drawing/2016/5/14/chartex" xmlns:mc="http://schemas.openxmlformats.org/markup-compatibility/2006" xmlns:aink="http://schemas.microsoft.com/office/drawing/2016/ink" xmlns:am3d="http://schemas.microsoft.com/office/drawing/2017/model3d" xmlns:o="urn:schemas-microsoft-com:office:office" xmlns:oel="http://schemas.microsoft.com/office/2019/extlst" xmlns:r="http://schemas.openxmlformats.org/officeDocument/2006/relationships" xmlns:m="http://schemas.openxmlformats.org/officeDocument/2006/math" xmlns:v="urn:schemas-microsoft-com:vml" xmlns:wp14="http://schemas.microsoft.com/office/word/2010/wordprocessingDrawing" xmlns:wp="http://schemas.openxmlformats.org/drawingml/2006/wordprocessingDrawing" xmlns:w10="urn:schemas-microsoft-com:office:word" xmlns:w="http://schemas.openxmlformats.org/wordprocessingml/2006/main" xmlns:w14="http://schemas.microsoft.com/office/word/2010/wordml" xmlns:w15="http://schemas.microsoft.com/office/word/2012/wordml" xmlns:w16cex="http://schemas.microsoft.com/office/word/2018/wordml/cex" xmlns:w16cid="http://schemas.microsoft.com/office/word/2016/wordml/cid" xmlns:w16="http://schemas.microsoft.com/office/word/2018/wordml" xmlns:w16du="http://schemas.microsoft.com/office/word/2023/wordml/word16du" xmlns:w16sdtdh="http://schemas.microsoft.com/office/word/2020/wordml/sdtdatahash" xmlns:w16sdtfl="http://schemas.microsoft.com/office/word/2024/wordml/sdtformatlock" xmlns:w16se="http://schemas.microsoft.com/office/word/2015/wordml/symex" xmlns:wpg="http://schemas.microsoft.com/office/word/2010/wordprocessingGroup" xmlns:wpi="http://schemas.microsoft.com/office/word/2010/wordprocessingInk" xmlns:wne="http://schemas.microsoft.com/office/word/2006/wordml" xmlns:wps="http://schemas.microsoft.com/office/word/2010/wordprocessingShape" mc:Ignorable="w14 w15 w16se w16cid w16 w16cex w16sdtdh w16sdtfl w16du wp14">
   <w:body>
     <w:p>
       <w:pPr>
@@ -423,6 +423,7 @@
         <w:t>${</w:t>
       </w:r>
       <w:proofErr w:type="spellStart"/>
+      <w:proofErr w:type="gramStart"/>
       <w:r>
         <w:rPr>
           <w:bCs/>
@@ -461,6 +462,115 @@
         <w:rPr>
           <w:bCs/>
         </w:rPr>
+        <w:t>no</w:t>
+      </w:r>
+      <w:proofErr w:type="gramEnd"/>
+      <w:r>
+        <w:rPr>
+          <w:bCs/>
+        </w:rPr>
+        <w:t xml:space="preserve"> valor de R$ </w:t>
+      </w:r>
+      <w:r>
+        <w:rPr>
+          <w:bCs/>
+        </w:rPr>
+        <w:t>${</w:t>
+      </w:r>
+      <w:proofErr w:type="spellStart"/>
+      <w:r>
+        <w:rPr>
+          <w:bCs/>
+        </w:rPr>
+        <w:t>totalTipoCredito</w:t>
+      </w:r>
+      <w:proofErr w:type="spellEnd"/>
+      <w:r>
+        <w:rPr>
+          <w:bCs/>
+        </w:rPr>
+        <w:t>}</w:t>
+      </w:r>
+      <w:r>
+        <w:rPr>
+          <w:bCs/>
+        </w:rPr>
+        <w:t xml:space="preserve"> conforme discriminado no Anexo Único dest</w:t>
+      </w:r>
+      <w:r>
+        <w:rPr>
+          <w:bCs/>
+        </w:rPr>
+        <w:t>a Resolução</w:t>
+      </w:r>
+      <w:r>
+        <w:rPr>
+          <w:bCs/>
+        </w:rPr>
+        <w:t>.</w:t>
+      </w:r>
+    </w:p>
+    <w:p>
+      <w:pPr>
+        <w:pStyle w:val="Standard"/>
+        <w:jc w:val="both"/>
+        <w:rPr>
+          <w:bCs/>
+        </w:rPr>
+      </w:pPr>
+    </w:p>
+    <w:p>
+      <w:pPr>
+        <w:pStyle w:val="Standard"/>
+        <w:ind w:left="425" w:firstLine="709"/>
+        <w:jc w:val="both"/>
+        <w:rPr>
+          <w:bCs/>
+        </w:rPr>
+      </w:pPr>
+      <w:r>
+        <w:rPr>
+          <w:bCs/>
+        </w:rPr>
+        <w:t>Parágrafo Único</w:t>
+      </w:r>
+      <w:r>
+        <w:rPr>
+          <w:bCs/>
+        </w:rPr>
+        <w:t xml:space="preserve"> Servirá de recurso para o crédito aberto no </w:t>
+      </w:r>
+      <w:r>
+        <w:rPr>
+          <w:bCs/>
+          <w:i/>
+        </w:rPr>
+        <w:t>caput</w:t>
+      </w:r>
+      <w:r>
+        <w:rPr>
+          <w:bCs/>
+        </w:rPr>
+        <w:t xml:space="preserve"> ${</w:t>
+      </w:r>
+      <w:proofErr w:type="spellStart"/>
+      <w:r>
+        <w:rPr>
+          <w:bCs/>
+        </w:rPr>
+        <w:t>tipoOrigem</w:t>
+      </w:r>
+      <w:proofErr w:type="spellEnd"/>
+      <w:r>
+        <w:rPr>
+          <w:bCs/>
+        </w:rPr>
+        <w:t xml:space="preserve">} </w:t>
+      </w:r>
+      <w:r>
+        <w:rPr>
+          <w:bCs/>
+        </w:rPr>
         <w:t xml:space="preserve">no valor de R$ </w:t>
       </w:r>
       <w:r>
@@ -474,7 +584,7 @@
         <w:rPr>
           <w:bCs/>
         </w:rPr>
-        <w:t>totalTipoCredito</w:t>
+        <w:t>totalOrigem</w:t>
       </w:r>
       <w:proofErr w:type="spellEnd"/>
       <w:r>
@@ -514,56 +624,202 @@
     <w:p>
       <w:pPr>
         <w:pStyle w:val="Standard"/>
-        <w:ind w:left="425" w:firstLine="709"/>
-        <w:jc w:val="both"/>
-        <w:rPr>
-          <w:bCs/>
-        </w:rPr>
-      </w:pPr>
-      <w:r>
-        <w:rPr>
-          <w:bCs/>
-        </w:rPr>
-        <w:t>Parágrafo Único</w:t>
-      </w:r>
-      <w:r>
-        <w:rPr>
-          <w:bCs/>
-        </w:rPr>
-        <w:t xml:space="preserve"> Servirá de recurso para o crédito aberto no </w:t>
-      </w:r>
-      <w:r>
-        <w:rPr>
-          <w:bCs/>
-          <w:i/>
-        </w:rPr>
-        <w:t>caput</w:t>
-      </w:r>
-      <w:r>
-        <w:rPr>
-          <w:bCs/>
-        </w:rPr>
-        <w:t xml:space="preserve"> ${</w:t>
+        <w:jc w:val="both"/>
+        <w:rPr>
+          <w:bCs/>
+        </w:rPr>
+      </w:pPr>
+      <w:r>
+        <w:rPr>
+          <w:bCs/>
+        </w:rPr>
+        <w:t>${/abertura}</w:t>
+      </w:r>
+    </w:p>
+    <w:p>
+      <w:pPr>
+        <w:pStyle w:val="Standard"/>
+        <w:jc w:val="both"/>
+        <w:rPr>
+          <w:bCs/>
+        </w:rPr>
+      </w:pPr>
+      <w:r>
+        <w:rPr>
+          <w:bCs/>
+        </w:rPr>
+        <w:t>${limite}</w:t>
+      </w:r>
+    </w:p>
+    <w:p>
+      <w:pPr>
+        <w:pStyle w:val="Standard"/>
+        <w:ind w:firstLine="1134"/>
+        <w:jc w:val="both"/>
+        <w:rPr>
+          <w:bCs/>
+        </w:rPr>
+      </w:pPr>
+      <w:r>
+        <w:rPr>
+          <w:bCs/>
+        </w:rPr>
+        <w:t>Art. ${artigo}º</w:t>
+      </w:r>
+      <w:r>
+        <w:rPr>
+          <w:bCs/>
+        </w:rPr>
+        <w:t xml:space="preserve"> O percentual de suplementação autorizado na Lei Orçamentária</w:t>
+      </w:r>
+      <w:r>
+        <w:rPr>
+          <w:bCs/>
+        </w:rPr>
+        <w:t xml:space="preserve"> </w:t>
+      </w:r>
+      <w:r>
+        <w:rPr>
+          <w:bCs/>
+        </w:rPr>
+        <w:t xml:space="preserve">alcança </w:t>
+      </w:r>
+      <w:r>
+        <w:rPr>
+          <w:bCs/>
+        </w:rPr>
+        <w:t>${</w:t>
       </w:r>
       <w:proofErr w:type="spellStart"/>
       <w:r>
         <w:rPr>
           <w:bCs/>
         </w:rPr>
-        <w:t>tipoOrigem</w:t>
+        <w:t>percentualLimite</w:t>
       </w:r>
       <w:proofErr w:type="spellEnd"/>
       <w:r>
         <w:rPr>
           <w:bCs/>
         </w:rPr>
-        <w:t xml:space="preserve">} </w:t>
-      </w:r>
-      <w:r>
-        <w:rPr>
-          <w:bCs/>
-        </w:rPr>
-        <w:t xml:space="preserve">no valor de R$ </w:t>
+        <w:t>}</w:t>
+      </w:r>
+      <w:r>
+        <w:rPr>
+          <w:bCs/>
+        </w:rPr>
+        <w:t>% com est</w:t>
+      </w:r>
+      <w:r>
+        <w:rPr>
+          <w:bCs/>
+        </w:rPr>
+        <w:t>a Resolução</w:t>
+      </w:r>
+      <w:r>
+        <w:rPr>
+          <w:bCs/>
+        </w:rPr>
+        <w:t>;</w:t>
+      </w:r>
+    </w:p>
+    <w:p>
+      <w:pPr>
+        <w:pStyle w:val="Standard"/>
+        <w:jc w:val="both"/>
+        <w:rPr>
+          <w:bCs/>
+        </w:rPr>
+      </w:pPr>
+      <w:r>
+        <w:rPr>
+          <w:bCs/>
+        </w:rPr>
+        <w:t>${/limite}</w:t>
+      </w:r>
+    </w:p>
+    <w:p>
+      <w:pPr>
+        <w:pStyle w:val="Standard"/>
+        <w:jc w:val="both"/>
+        <w:rPr>
+          <w:bCs/>
+        </w:rPr>
+      </w:pPr>
+    </w:p>
+    <w:p>
+      <w:pPr>
+        <w:pStyle w:val="Standard"/>
+        <w:ind w:firstLine="1134"/>
+        <w:jc w:val="both"/>
+        <w:rPr>
+          <w:bCs/>
+        </w:rPr>
+      </w:pPr>
+      <w:r>
+        <w:rPr>
+          <w:bCs/>
+        </w:rPr>
+        <w:t>Art. ${artigo}º</w:t>
+      </w:r>
+      <w:r>
+        <w:rPr>
+          <w:bCs/>
+        </w:rPr>
+        <w:t xml:space="preserve"> </w:t>
+      </w:r>
+      <w:r>
+        <w:rPr>
+          <w:bCs/>
+        </w:rPr>
+        <w:t xml:space="preserve">Esta Resolução </w:t>
+      </w:r>
+      <w:r>
+        <w:rPr>
+          <w:bCs/>
+        </w:rPr>
+        <w:t>entra em vigor na data de sua publicação.</w:t>
+      </w:r>
+    </w:p>
+    <w:p>
+      <w:pPr>
+        <w:pStyle w:val="Standard"/>
+        <w:ind w:firstLine="1134"/>
+        <w:jc w:val="both"/>
+      </w:pPr>
+    </w:p>
+    <w:p>
+      <w:pPr>
+        <w:pStyle w:val="Standard"/>
+        <w:ind w:firstLine="1134"/>
+        <w:jc w:val="both"/>
+      </w:pPr>
+    </w:p>
+    <w:p>
+      <w:pPr>
+        <w:pStyle w:val="Standard"/>
+        <w:ind w:firstLine="1080"/>
+        <w:rPr>
+          <w:bCs/>
+        </w:rPr>
+      </w:pPr>
+      <w:r>
+        <w:rPr>
+          <w:bCs/>
+        </w:rPr>
+        <w:t>Plenário Francisco Borges Farias</w:t>
+      </w:r>
+      <w:r>
+        <w:rPr>
+          <w:bCs/>
+        </w:rPr>
+        <w:t>,</w:t>
+      </w:r>
+      <w:r>
+        <w:rPr>
+          <w:bCs/>
+        </w:rPr>
+        <w:t xml:space="preserve"> </w:t>
       </w:r>
       <w:r>
         <w:rPr>
@@ -576,7 +832,13 @@
         <w:rPr>
           <w:bCs/>
         </w:rPr>
-        <w:t>totalOrigem</w:t>
+        <w:t>data</w:t>
+      </w:r>
+      <w:r>
+        <w:rPr>
+          <w:bCs/>
+        </w:rPr>
+        <w:t>Decreto</w:t>
       </w:r>
       <w:proofErr w:type="spellEnd"/>
       <w:r>
@@ -589,170 +851,106 @@
         <w:rPr>
           <w:bCs/>
         </w:rPr>
-        <w:t xml:space="preserve"> conforme discriminado no Anexo Único dest</w:t>
-      </w:r>
-      <w:r>
-        <w:rPr>
-          <w:bCs/>
-        </w:rPr>
-        <w:t>a Resolução</w:t>
-      </w:r>
-      <w:r>
-        <w:rPr>
-          <w:bCs/>
-        </w:rPr>
         <w:t>.</w:t>
       </w:r>
     </w:p>
     <w:p>
       <w:pPr>
         <w:pStyle w:val="Standard"/>
-        <w:jc w:val="both"/>
-        <w:rPr>
-          <w:bCs/>
-        </w:rPr>
-      </w:pPr>
-    </w:p>
-    <w:p>
-      <w:pPr>
-        <w:pStyle w:val="Standard"/>
-        <w:jc w:val="both"/>
-        <w:rPr>
-          <w:bCs/>
-        </w:rPr>
-      </w:pPr>
-      <w:r>
-        <w:rPr>
-          <w:bCs/>
-        </w:rPr>
-        <w:t>${/abertura}</w:t>
-      </w:r>
-    </w:p>
-    <w:p>
-      <w:pPr>
-        <w:pStyle w:val="Standard"/>
-        <w:jc w:val="both"/>
-        <w:rPr>
-          <w:bCs/>
-        </w:rPr>
-      </w:pPr>
-      <w:r>
-        <w:rPr>
-          <w:bCs/>
-        </w:rPr>
-        <w:t>${limite}</w:t>
-      </w:r>
-    </w:p>
-    <w:p>
-      <w:pPr>
-        <w:pStyle w:val="Standard"/>
-        <w:ind w:firstLine="1134"/>
-        <w:jc w:val="both"/>
-        <w:rPr>
-          <w:bCs/>
-        </w:rPr>
-      </w:pPr>
-      <w:r>
-        <w:rPr>
-          <w:bCs/>
-        </w:rPr>
-        <w:t>Art. ${artigo}º</w:t>
-      </w:r>
-      <w:r>
-        <w:rPr>
-          <w:bCs/>
-        </w:rPr>
-        <w:t xml:space="preserve"> O percentual de suplementação autorizado na Lei Orçamentária</w:t>
-      </w:r>
+        <w:ind w:firstLine="1080"/>
+        <w:jc w:val="both"/>
+        <w:rPr>
+          <w:b/>
+        </w:rPr>
+      </w:pPr>
+    </w:p>
+    <w:p>
+      <w:pPr>
+        <w:pStyle w:val="Standard"/>
+        <w:jc w:val="center"/>
+        <w:rPr>
+          <w:b/>
+        </w:rPr>
+      </w:pPr>
+    </w:p>
+    <w:p>
+      <w:pPr>
+        <w:pStyle w:val="Standard"/>
+        <w:jc w:val="center"/>
+        <w:rPr>
+          <w:b/>
+        </w:rPr>
+      </w:pPr>
+    </w:p>
+    <w:p>
+      <w:pPr>
+        <w:pStyle w:val="Standard"/>
+        <w:jc w:val="center"/>
+        <w:rPr>
+          <w:bCs/>
+        </w:rPr>
+      </w:pPr>
+      <w:r>
+        <w:rPr>
+          <w:bCs/>
+        </w:rPr>
+        <w:t>XXXXXXXXXX</w:t>
+      </w:r>
+    </w:p>
+    <w:p>
+      <w:pPr>
+        <w:pStyle w:val="Standard"/>
+        <w:jc w:val="center"/>
+        <w:rPr>
+          <w:bCs/>
+        </w:rPr>
+      </w:pPr>
       <w:r>
         <w:rPr>
           <w:bCs/>
         </w:rPr>
         <w:t xml:space="preserve"> </w:t>
       </w:r>
-      <w:r>
-        <w:rPr>
-          <w:bCs/>
-        </w:rPr>
-        <w:t xml:space="preserve">alcança </w:t>
-      </w:r>
-      <w:r>
-        <w:rPr>
-          <w:bCs/>
-        </w:rPr>
-        <w:t>${</w:t>
-      </w:r>
       <w:proofErr w:type="spellStart"/>
       <w:r>
         <w:rPr>
           <w:bCs/>
         </w:rPr>
-        <w:t>percentualLimite</w:t>
+        <w:t>xxxxxxxxx</w:t>
       </w:r>
       <w:proofErr w:type="spellEnd"/>
-      <w:r>
-        <w:rPr>
-          <w:bCs/>
-        </w:rPr>
-        <w:t>}</w:t>
-      </w:r>
-      <w:r>
-        <w:rPr>
-          <w:bCs/>
-        </w:rPr>
-        <w:t>% com est</w:t>
-      </w:r>
-      <w:r>
-        <w:rPr>
-          <w:bCs/>
-        </w:rPr>
-        <w:t>a Resolução</w:t>
-      </w:r>
-      <w:r>
-        <w:rPr>
-          <w:bCs/>
-        </w:rPr>
-        <w:t>;</w:t>
-      </w:r>
-    </w:p>
-    <w:p>
-      <w:pPr>
-        <w:pStyle w:val="Standard"/>
-        <w:jc w:val="both"/>
-        <w:rPr>
-          <w:bCs/>
-        </w:rPr>
-      </w:pPr>
-      <w:r>
-        <w:rPr>
-          <w:bCs/>
-        </w:rPr>
-        <w:t>${/limite}</w:t>
-      </w:r>
-    </w:p>
-    <w:p>
-      <w:pPr>
-        <w:pStyle w:val="Standard"/>
-        <w:jc w:val="both"/>
-        <w:rPr>
-          <w:bCs/>
-        </w:rPr>
-      </w:pPr>
-    </w:p>
-    <w:p>
-      <w:pPr>
-        <w:pStyle w:val="Standard"/>
-        <w:ind w:firstLine="1134"/>
-        <w:jc w:val="both"/>
-        <w:rPr>
-          <w:bCs/>
-        </w:rPr>
-      </w:pPr>
-      <w:r>
-        <w:rPr>
-          <w:bCs/>
-        </w:rPr>
-        <w:t>Art. ${artigo}º</w:t>
+    </w:p>
+    <w:p>
+      <w:pPr>
+        <w:pStyle w:val="Standard"/>
+        <w:jc w:val="center"/>
+        <w:rPr>
+          <w:bCs/>
+        </w:rPr>
+      </w:pPr>
+    </w:p>
+    <w:p>
+      <w:pPr>
+        <w:pStyle w:val="Standard"/>
+        <w:jc w:val="center"/>
+        <w:rPr>
+          <w:bCs/>
+        </w:rPr>
+      </w:pPr>
+    </w:p>
+    <w:p>
+      <w:pPr>
+        <w:pStyle w:val="Standard"/>
+        <w:jc w:val="both"/>
+        <w:rPr>
+          <w:bCs/>
+        </w:rPr>
+      </w:pPr>
+      <w:r>
+        <w:rPr>
+          <w:bCs/>
+        </w:rPr>
+        <w:t>Registre–se</w:t>
       </w:r>
       <w:r>
         <w:rPr>
@@ -760,196 +958,14 @@
         </w:rPr>
         <w:t xml:space="preserve"> </w:t>
       </w:r>
-      <w:r>
-        <w:rPr>
-          <w:bCs/>
-        </w:rPr>
-        <w:t xml:space="preserve">Esta Resolução </w:t>
-      </w:r>
-      <w:r>
-        <w:rPr>
-          <w:bCs/>
-        </w:rPr>
-        <w:t>entra em vigor na data de sua publicação.</w:t>
-      </w:r>
-    </w:p>
-    <w:p>
-      <w:pPr>
-        <w:pStyle w:val="Standard"/>
-        <w:ind w:firstLine="1134"/>
-        <w:jc w:val="both"/>
-      </w:pPr>
-    </w:p>
-    <w:p>
-      <w:pPr>
-        <w:pStyle w:val="Standard"/>
-        <w:ind w:firstLine="1134"/>
-        <w:jc w:val="both"/>
-      </w:pPr>
-    </w:p>
-    <w:p>
-      <w:pPr>
-        <w:pStyle w:val="Standard"/>
-        <w:ind w:firstLine="1080"/>
-        <w:rPr>
-          <w:bCs/>
-        </w:rPr>
-      </w:pPr>
-      <w:r>
-        <w:rPr>
-          <w:bCs/>
-        </w:rPr>
-        <w:t>Câmara de Vereadores de Independência/RS</w:t>
-      </w:r>
-      <w:r>
-        <w:rPr>
-          <w:bCs/>
-        </w:rPr>
-        <w:t>,</w:t>
-      </w:r>
-      <w:r>
-        <w:rPr>
-          <w:bCs/>
-        </w:rPr>
-        <w:t xml:space="preserve"> </w:t>
-      </w:r>
-      <w:r>
-        <w:rPr>
-          <w:bCs/>
-        </w:rPr>
-        <w:t>${</w:t>
-      </w:r>
-      <w:proofErr w:type="spellStart"/>
-      <w:r>
-        <w:rPr>
-          <w:bCs/>
-        </w:rPr>
-        <w:t>data</w:t>
-      </w:r>
-      <w:r>
-        <w:rPr>
-          <w:bCs/>
-        </w:rPr>
-        <w:t>Decreto</w:t>
-      </w:r>
-      <w:proofErr w:type="spellEnd"/>
-      <w:r>
-        <w:rPr>
-          <w:bCs/>
-        </w:rPr>
-        <w:t>}</w:t>
-      </w:r>
-      <w:r>
-        <w:rPr>
-          <w:bCs/>
-        </w:rPr>
-        <w:t>.</w:t>
-      </w:r>
-    </w:p>
-    <w:p>
-      <w:pPr>
-        <w:pStyle w:val="Standard"/>
-        <w:ind w:firstLine="1080"/>
-        <w:jc w:val="both"/>
-        <w:rPr>
-          <w:b/>
-        </w:rPr>
-      </w:pPr>
-    </w:p>
-    <w:p>
-      <w:pPr>
-        <w:pStyle w:val="Standard"/>
-        <w:jc w:val="center"/>
-        <w:rPr>
-          <w:b/>
-        </w:rPr>
-      </w:pPr>
-    </w:p>
-    <w:p>
-      <w:pPr>
-        <w:pStyle w:val="Standard"/>
-        <w:jc w:val="center"/>
-        <w:rPr>
-          <w:b/>
-        </w:rPr>
-      </w:pPr>
-    </w:p>
-    <w:p>
-      <w:pPr>
-        <w:pStyle w:val="Standard"/>
-        <w:jc w:val="center"/>
-        <w:rPr>
-          <w:bCs/>
-        </w:rPr>
-      </w:pPr>
-      <w:r>
-        <w:rPr>
-          <w:bCs/>
-        </w:rPr>
-        <w:t>XXXXXXXXXX</w:t>
-      </w:r>
-    </w:p>
-    <w:p>
-      <w:pPr>
-        <w:pStyle w:val="Standard"/>
-        <w:jc w:val="center"/>
-        <w:rPr>
-          <w:bCs/>
-        </w:rPr>
-      </w:pPr>
-      <w:r>
-        <w:rPr>
-          <w:bCs/>
-        </w:rPr>
-        <w:t xml:space="preserve"> </w:t>
-      </w:r>
-      <w:proofErr w:type="spellStart"/>
-      <w:r>
-        <w:rPr>
-          <w:bCs/>
-        </w:rPr>
-        <w:t>xxxxxxxxx</w:t>
-      </w:r>
-      <w:proofErr w:type="spellEnd"/>
-    </w:p>
-    <w:p>
-      <w:pPr>
-        <w:pStyle w:val="Standard"/>
-        <w:jc w:val="center"/>
-        <w:rPr>
-          <w:bCs/>
-        </w:rPr>
-      </w:pPr>
-    </w:p>
-    <w:p>
-      <w:pPr>
-        <w:pStyle w:val="Standard"/>
-        <w:jc w:val="center"/>
-        <w:rPr>
-          <w:bCs/>
-        </w:rPr>
-      </w:pPr>
-    </w:p>
-    <w:p>
-      <w:pPr>
-        <w:pStyle w:val="Standard"/>
-        <w:jc w:val="both"/>
-        <w:rPr>
-          <w:bCs/>
-        </w:rPr>
-      </w:pPr>
-      <w:r>
-        <w:rPr>
-          <w:bCs/>
-        </w:rPr>
-        <w:t>Registre–se</w:t>
-      </w:r>
-      <w:r>
-        <w:rPr>
-          <w:bCs/>
-        </w:rPr>
-        <w:t xml:space="preserve"> e</w:t>
-      </w:r>
+      <w:proofErr w:type="gramStart"/>
+      <w:r>
+        <w:rPr>
+          <w:bCs/>
+        </w:rPr>
+        <w:t>e</w:t>
+      </w:r>
+      <w:proofErr w:type="gramEnd"/>
       <w:r>
         <w:rPr>
           <w:bCs/>
@@ -1156,6 +1172,7 @@
         <w:t>${</w:t>
       </w:r>
       <w:proofErr w:type="spellStart"/>
+      <w:proofErr w:type="gramStart"/>
       <w:r>
         <w:rPr>
           <w:b/>
@@ -1183,7 +1200,15 @@
           <w:b/>
           <w:bCs/>
         </w:rPr>
-        <w:t>em ${</w:t>
+        <w:t>em</w:t>
+      </w:r>
+      <w:proofErr w:type="gramEnd"/>
+      <w:r>
+        <w:rPr>
+          <w:b/>
+          <w:bCs/>
+        </w:rPr>
+        <w:t xml:space="preserve"> ${</w:t>
       </w:r>
       <w:proofErr w:type="spellStart"/>
       <w:r>
@@ -1327,7 +1352,7 @@
 </file>
 
 <file path=word/endnotes.xml><?xml version="1.0" encoding="utf-8"?>
-<w:endnotes xmlns:wpc="http://schemas.microsoft.com/office/word/2010/wordprocessingCanvas" xmlns:cx="http://schemas.microsoft.com/office/drawing/2014/chartex" xmlns:cx1="http://schemas.microsoft.com/office/drawing/2015/9/8/chartex" xmlns:cx2="http://schemas.microsoft.com/office/drawing/2015/10/21/chartex" xmlns:cx3="http://schemas.microsoft.com/office/drawing/2016/5/9/chartex" xmlns:cx4="http://schemas.microsoft.com/office/drawing/2016/5/10/chartex" xmlns:cx5="http://schemas.microsoft.com/office/drawing/2016/5/11/chartex" xmlns:cx6="http://schemas.microsoft.com/office/drawing/2016/5/12/chartex" xmlns:cx7="http://schemas.microsoft.com/office/drawing/2016/5/13/chartex" xmlns:cx8="http://schemas.microsoft.com/office/drawing/2016/5/14/chartex" xmlns:mc="http://schemas.openxmlformats.org/markup-compatibility/2006" xmlns:aink="http://schemas.microsoft.com/office/drawing/2016/ink" xmlns:am3d="http://schemas.microsoft.com/office/drawing/2017/model3d" xmlns:o="urn:schemas-microsoft-com:office:office" xmlns:oel="http://schemas.microsoft.com/office/2019/extlst" xmlns:r="http://schemas.openxmlformats.org/officeDocument/2006/relationships" xmlns:m="http://schemas.openxmlformats.org/officeDocument/2006/math" xmlns:v="urn:schemas-microsoft-com:vml" xmlns:wp14="http://schemas.microsoft.com/office/word/2010/wordprocessingDrawing" xmlns:wp="http://schemas.openxmlformats.org/drawingml/2006/wordprocessingDrawing" xmlns:w10="urn:schemas-microsoft-com:office:word" xmlns:w="http://schemas.openxmlformats.org/wordprocessingml/2006/main" xmlns:w14="http://schemas.microsoft.com/office/word/2010/wordml" xmlns:w15="http://schemas.microsoft.com/office/word/2012/wordml" xmlns:w16cex="http://schemas.microsoft.com/office/word/2018/wordml/cex" xmlns:w16cid="http://schemas.microsoft.com/office/word/2016/wordml/cid" xmlns:w16="http://schemas.microsoft.com/office/word/2018/wordml" xmlns:w16du="http://schemas.microsoft.com/office/word/2023/wordml/word16du" xmlns:w16sdtdh="http://schemas.microsoft.com/office/word/2020/wordml/sdtdatahash" xmlns:w16se="http://schemas.microsoft.com/office/word/2015/wordml/symex" xmlns:wpg="http://schemas.microsoft.com/office/word/2010/wordprocessingGroup" xmlns:wpi="http://schemas.microsoft.com/office/word/2010/wordprocessingInk" xmlns:wne="http://schemas.microsoft.com/office/word/2006/wordml" xmlns:wps="http://schemas.microsoft.com/office/word/2010/wordprocessingShape" mc:Ignorable="w14 w15 w16se w16cid w16 w16cex w16sdtdh w16du wp14">
+<w:endnotes xmlns:wpc="http://schemas.microsoft.com/office/word/2010/wordprocessingCanvas" xmlns:cx="http://schemas.microsoft.com/office/drawing/2014/chartex" xmlns:cx1="http://schemas.microsoft.com/office/drawing/2015/9/8/chartex" xmlns:cx2="http://schemas.microsoft.com/office/drawing/2015/10/21/chartex" xmlns:cx3="http://schemas.microsoft.com/office/drawing/2016/5/9/chartex" xmlns:cx4="http://schemas.microsoft.com/office/drawing/2016/5/10/chartex" xmlns:cx5="http://schemas.microsoft.com/office/drawing/2016/5/11/chartex" xmlns:cx6="http://schemas.microsoft.com/office/drawing/2016/5/12/chartex" xmlns:cx7="http://schemas.microsoft.com/office/drawing/2016/5/13/chartex" xmlns:cx8="http://schemas.microsoft.com/office/drawing/2016/5/14/chartex" xmlns:mc="http://schemas.openxmlformats.org/markup-compatibility/2006" xmlns:aink="http://schemas.microsoft.com/office/drawing/2016/ink" xmlns:am3d="http://schemas.microsoft.com/office/drawing/2017/model3d" xmlns:o="urn:schemas-microsoft-com:office:office" xmlns:oel="http://schemas.microsoft.com/office/2019/extlst" xmlns:r="http://schemas.openxmlformats.org/officeDocument/2006/relationships" xmlns:m="http://schemas.openxmlformats.org/officeDocument/2006/math" xmlns:v="urn:schemas-microsoft-com:vml" xmlns:wp14="http://schemas.microsoft.com/office/word/2010/wordprocessingDrawing" xmlns:wp="http://schemas.openxmlformats.org/drawingml/2006/wordprocessingDrawing" xmlns:w10="urn:schemas-microsoft-com:office:word" xmlns:w="http://schemas.openxmlformats.org/wordprocessingml/2006/main" xmlns:w14="http://schemas.microsoft.com/office/word/2010/wordml" xmlns:w15="http://schemas.microsoft.com/office/word/2012/wordml" xmlns:w16cex="http://schemas.microsoft.com/office/word/2018/wordml/cex" xmlns:w16cid="http://schemas.microsoft.com/office/word/2016/wordml/cid" xmlns:w16="http://schemas.microsoft.com/office/word/2018/wordml" xmlns:w16du="http://schemas.microsoft.com/office/word/2023/wordml/word16du" xmlns:w16sdtdh="http://schemas.microsoft.com/office/word/2020/wordml/sdtdatahash" xmlns:w16sdtfl="http://schemas.microsoft.com/office/word/2024/wordml/sdtformatlock" xmlns:w16se="http://schemas.microsoft.com/office/word/2015/wordml/symex" xmlns:wpg="http://schemas.microsoft.com/office/word/2010/wordprocessingGroup" xmlns:wpi="http://schemas.microsoft.com/office/word/2010/wordprocessingInk" xmlns:wne="http://schemas.microsoft.com/office/word/2006/wordml" xmlns:wps="http://schemas.microsoft.com/office/word/2010/wordprocessingShape" mc:Ignorable="w14 w15 w16se w16cid w16 w16cex w16sdtdh w16sdtfl w16du wp14">
   <w:endnote w:type="separator" w:id="-1">
     <w:p>
       <w:r>
@@ -1346,12 +1371,14 @@
 </file>
 
 <file path=word/footer1.xml><?xml version="1.0" encoding="utf-8"?>
-<w:ftr xmlns:wpc="http://schemas.microsoft.com/office/word/2010/wordprocessingCanvas" xmlns:cx="http://schemas.microsoft.com/office/drawing/2014/chartex" xmlns:cx1="http://schemas.microsoft.com/office/drawing/2015/9/8/chartex" xmlns:cx2="http://schemas.microsoft.com/office/drawing/2015/10/21/chartex" xmlns:cx3="http://schemas.microsoft.com/office/drawing/2016/5/9/chartex" xmlns:cx4="http://schemas.microsoft.com/office/drawing/2016/5/10/chartex" xmlns:cx5="http://schemas.microsoft.com/office/drawing/2016/5/11/chartex" xmlns:cx6="http://schemas.microsoft.com/office/drawing/2016/5/12/chartex" xmlns:cx7="http://schemas.microsoft.com/office/drawing/2016/5/13/chartex" xmlns:cx8="http://schemas.microsoft.com/office/drawing/2016/5/14/chartex" xmlns:mc="http://schemas.openxmlformats.org/markup-compatibility/2006" xmlns:aink="http://schemas.microsoft.com/office/drawing/2016/ink" xmlns:am3d="http://schemas.microsoft.com/office/drawing/2017/model3d" xmlns:o="urn:schemas-microsoft-com:office:office" xmlns:oel="http://schemas.microsoft.com/office/2019/extlst" xmlns:r="http://schemas.openxmlformats.org/officeDocument/2006/relationships" xmlns:m="http://schemas.openxmlformats.org/officeDocument/2006/math" xmlns:v="urn:schemas-microsoft-com:vml" xmlns:wp14="http://schemas.microsoft.com/office/word/2010/wordprocessingDrawing" xmlns:wp="http://schemas.openxmlformats.org/drawingml/2006/wordprocessingDrawing" xmlns:w10="urn:schemas-microsoft-com:office:word" xmlns:w="http://schemas.openxmlformats.org/wordprocessingml/2006/main" xmlns:w14="http://schemas.microsoft.com/office/word/2010/wordml" xmlns:w15="http://schemas.microsoft.com/office/word/2012/wordml" xmlns:w16cex="http://schemas.microsoft.com/office/word/2018/wordml/cex" xmlns:w16cid="http://schemas.microsoft.com/office/word/2016/wordml/cid" xmlns:w16="http://schemas.microsoft.com/office/word/2018/wordml" xmlns:w16du="http://schemas.microsoft.com/office/word/2023/wordml/word16du" xmlns:w16sdtdh="http://schemas.microsoft.com/office/word/2020/wordml/sdtdatahash" xmlns:w16se="http://schemas.microsoft.com/office/word/2015/wordml/symex" xmlns:wpg="http://schemas.microsoft.com/office/word/2010/wordprocessingGroup" xmlns:wpi="http://schemas.microsoft.com/office/word/2010/wordprocessingInk" xmlns:wne="http://schemas.microsoft.com/office/word/2006/wordml" xmlns:wps="http://schemas.microsoft.com/office/word/2010/wordprocessingShape" mc:Ignorable="w14 w15 w16se w16cid w16 w16cex w16sdtdh w16du wp14">
+<w:ftr xmlns:wpc="http://schemas.microsoft.com/office/word/2010/wordprocessingCanvas" xmlns:cx="http://schemas.microsoft.com/office/drawing/2014/chartex" xmlns:cx1="http://schemas.microsoft.com/office/drawing/2015/9/8/chartex" xmlns:cx2="http://schemas.microsoft.com/office/drawing/2015/10/21/chartex" xmlns:cx3="http://schemas.microsoft.com/office/drawing/2016/5/9/chartex" xmlns:cx4="http://schemas.microsoft.com/office/drawing/2016/5/10/chartex" xmlns:cx5="http://schemas.microsoft.com/office/drawing/2016/5/11/chartex" xmlns:cx6="http://schemas.microsoft.com/office/drawing/2016/5/12/chartex" xmlns:cx7="http://schemas.microsoft.com/office/drawing/2016/5/13/chartex" xmlns:cx8="http://schemas.microsoft.com/office/drawing/2016/5/14/chartex" xmlns:mc="http://schemas.openxmlformats.org/markup-compatibility/2006" xmlns:aink="http://schemas.microsoft.com/office/drawing/2016/ink" xmlns:am3d="http://schemas.microsoft.com/office/drawing/2017/model3d" xmlns:o="urn:schemas-microsoft-com:office:office" xmlns:oel="http://schemas.microsoft.com/office/2019/extlst" xmlns:r="http://schemas.openxmlformats.org/officeDocument/2006/relationships" xmlns:m="http://schemas.openxmlformats.org/officeDocument/2006/math" xmlns:v="urn:schemas-microsoft-com:vml" xmlns:wp14="http://schemas.microsoft.com/office/word/2010/wordprocessingDrawing" xmlns:wp="http://schemas.openxmlformats.org/drawingml/2006/wordprocessingDrawing" xmlns:w10="urn:schemas-microsoft-com:office:word" xmlns:w="http://schemas.openxmlformats.org/wordprocessingml/2006/main" xmlns:w14="http://schemas.microsoft.com/office/word/2010/wordml" xmlns:w15="http://schemas.microsoft.com/office/word/2012/wordml" xmlns:w16cex="http://schemas.microsoft.com/office/word/2018/wordml/cex" xmlns:w16cid="http://schemas.microsoft.com/office/word/2016/wordml/cid" xmlns:w16="http://schemas.microsoft.com/office/word/2018/wordml" xmlns:w16du="http://schemas.microsoft.com/office/word/2023/wordml/word16du" xmlns:w16sdtdh="http://schemas.microsoft.com/office/word/2020/wordml/sdtdatahash" xmlns:w16sdtfl="http://schemas.microsoft.com/office/word/2024/wordml/sdtformatlock" xmlns:w16se="http://schemas.microsoft.com/office/word/2015/wordml/symex" xmlns:wpg="http://schemas.microsoft.com/office/word/2010/wordprocessingGroup" xmlns:wpi="http://schemas.microsoft.com/office/word/2010/wordprocessingInk" xmlns:wne="http://schemas.microsoft.com/office/word/2006/wordml" xmlns:wps="http://schemas.microsoft.com/office/word/2010/wordprocessingShape" mc:Ignorable="w14 w15 w16se w16cid w16 w16cex w16sdtdh w16sdtfl w16du wp14">
   <w:p>
     <w:pPr>
       <w:pBdr>
         <w:top w:val="single" w:sz="8" w:space="1" w:color="auto"/>
       </w:pBdr>
+      <w:contextualSpacing/>
+      <w:jc w:val="center"/>
       <w:rPr>
         <w:rFonts w:ascii="Bodoni MT" w:hAnsi="Bodoni MT"/>
         <w:b/>
@@ -1368,22 +1395,89 @@
         <w:sz w:val="16"/>
         <w:szCs w:val="16"/>
       </w:rPr>
-      <w:t>Rua Senador Pinheiro, 1348 Independência RS – 98915000 Fone/fax: (55) 3539-1295 e-mail: camaraindependencia@yahoo.com.br</w:t>
+      <w:t xml:space="preserve">Rua Senador Pinheiro, 1348 Independência RS – 98915000 Fone (55) 3539-1295 e-mail: </w:t>
     </w:r>
+    <w:hyperlink r:id="rId1" w:history="1">
+      <w:r>
+        <w:rPr>
+          <w:rStyle w:val="Hyperlink"/>
+          <w:rFonts w:ascii="Bodoni MT" w:hAnsi="Bodoni MT"/>
+          <w:b/>
+          <w:i/>
+          <w:sz w:val="16"/>
+          <w:szCs w:val="16"/>
+        </w:rPr>
+        <w:t>camara@independencia.rs.gov.br</w:t>
+      </w:r>
+    </w:hyperlink>
   </w:p>
   <w:p>
     <w:pPr>
-      <w:pStyle w:val="Rodap"/>
-      <w:tabs>
-        <w:tab w:val="left" w:pos="3900"/>
-      </w:tabs>
+      <w:pBdr>
+        <w:top w:val="single" w:sz="8" w:space="1" w:color="auto"/>
+      </w:pBdr>
+      <w:jc w:val="center"/>
+      <w:rPr>
+        <w:rFonts w:ascii="Bodoni MT" w:hAnsi="Bodoni MT"/>
+        <w:b/>
+        <w:i/>
+        <w:sz w:val="16"/>
+        <w:szCs w:val="16"/>
+      </w:rPr>
     </w:pPr>
+    <w:r>
+      <w:rPr>
+        <w:rFonts w:ascii="Bodoni MT" w:hAnsi="Bodoni MT"/>
+        <w:b/>
+        <w:i/>
+        <w:sz w:val="16"/>
+        <w:szCs w:val="16"/>
+        <w:lang w:val="en-US"/>
+      </w:rPr>
+      <w:t xml:space="preserve">Home page </w:t>
+    </w:r>
+    <w:hyperlink r:id="rId2" w:history="1">
+      <w:r>
+        <w:rPr>
+          <w:rStyle w:val="Hyperlink"/>
+          <w:rFonts w:ascii="Bodoni MT" w:hAnsi="Bodoni MT"/>
+          <w:b/>
+          <w:i/>
+          <w:sz w:val="16"/>
+          <w:szCs w:val="16"/>
+          <w:lang w:val="en-US"/>
+        </w:rPr>
+        <w:t>www.camaraindependencia.rs.gov.br</w:t>
+      </w:r>
+    </w:hyperlink>
+    <w:r>
+      <w:rPr>
+        <w:rFonts w:ascii="Bodoni MT" w:hAnsi="Bodoni MT"/>
+        <w:b/>
+        <w:i/>
+        <w:sz w:val="16"/>
+        <w:szCs w:val="16"/>
+        <w:lang w:val="en-US"/>
+      </w:rPr>
+      <w:t xml:space="preserve">  CNPJ </w:t>
+    </w:r>
+    <w:r>
+      <w:rPr>
+        <w:rFonts w:ascii="Bodoni MT" w:hAnsi="Bodoni MT"/>
+        <w:b/>
+        <w:i/>
+        <w:sz w:val="16"/>
+        <w:szCs w:val="16"/>
+        <w:lang w:val="en-US"/>
+      </w:rPr>
+      <w:t>12.292.535/0001-62</w:t>
+    </w:r>
   </w:p>
 </w:ftr>
 </file>
 
 <file path=word/footnotes.xml><?xml version="1.0" encoding="utf-8"?>
-<w:footnotes xmlns:wpc="http://schemas.microsoft.com/office/word/2010/wordprocessingCanvas" xmlns:cx="http://schemas.microsoft.com/office/drawing/2014/chartex" xmlns:cx1="http://schemas.microsoft.com/office/drawing/2015/9/8/chartex" xmlns:cx2="http://schemas.microsoft.com/office/drawing/2015/10/21/chartex" xmlns:cx3="http://schemas.microsoft.com/office/drawing/2016/5/9/chartex" xmlns:cx4="http://schemas.microsoft.com/office/drawing/2016/5/10/chartex" xmlns:cx5="http://schemas.microsoft.com/office/drawing/2016/5/11/chartex" xmlns:cx6="http://schemas.microsoft.com/office/drawing/2016/5/12/chartex" xmlns:cx7="http://schemas.microsoft.com/office/drawing/2016/5/13/chartex" xmlns:cx8="http://schemas.microsoft.com/office/drawing/2016/5/14/chartex" xmlns:mc="http://schemas.openxmlformats.org/markup-compatibility/2006" xmlns:aink="http://schemas.microsoft.com/office/drawing/2016/ink" xmlns:am3d="http://schemas.microsoft.com/office/drawing/2017/model3d" xmlns:o="urn:schemas-microsoft-com:office:office" xmlns:oel="http://schemas.microsoft.com/office/2019/extlst" xmlns:r="http://schemas.openxmlformats.org/officeDocument/2006/relationships" xmlns:m="http://schemas.openxmlformats.org/officeDocument/2006/math" xmlns:v="urn:schemas-microsoft-com:vml" xmlns:wp14="http://schemas.microsoft.com/office/word/2010/wordprocessingDrawing" xmlns:wp="http://schemas.openxmlformats.org/drawingml/2006/wordprocessingDrawing" xmlns:w10="urn:schemas-microsoft-com:office:word" xmlns:w="http://schemas.openxmlformats.org/wordprocessingml/2006/main" xmlns:w14="http://schemas.microsoft.com/office/word/2010/wordml" xmlns:w15="http://schemas.microsoft.com/office/word/2012/wordml" xmlns:w16cex="http://schemas.microsoft.com/office/word/2018/wordml/cex" xmlns:w16cid="http://schemas.microsoft.com/office/word/2016/wordml/cid" xmlns:w16="http://schemas.microsoft.com/office/word/2018/wordml" xmlns:w16du="http://schemas.microsoft.com/office/word/2023/wordml/word16du" xmlns:w16sdtdh="http://schemas.microsoft.com/office/word/2020/wordml/sdtdatahash" xmlns:w16se="http://schemas.microsoft.com/office/word/2015/wordml/symex" xmlns:wpg="http://schemas.microsoft.com/office/word/2010/wordprocessingGroup" xmlns:wpi="http://schemas.microsoft.com/office/word/2010/wordprocessingInk" xmlns:wne="http://schemas.microsoft.com/office/word/2006/wordml" xmlns:wps="http://schemas.microsoft.com/office/word/2010/wordprocessingShape" mc:Ignorable="w14 w15 w16se w16cid w16 w16cex w16sdtdh w16du wp14">
+<w:footnotes xmlns:wpc="http://schemas.microsoft.com/office/word/2010/wordprocessingCanvas" xmlns:cx="http://schemas.microsoft.com/office/drawing/2014/chartex" xmlns:cx1="http://schemas.microsoft.com/office/drawing/2015/9/8/chartex" xmlns:cx2="http://schemas.microsoft.com/office/drawing/2015/10/21/chartex" xmlns:cx3="http://schemas.microsoft.com/office/drawing/2016/5/9/chartex" xmlns:cx4="http://schemas.microsoft.com/office/drawing/2016/5/10/chartex" xmlns:cx5="http://schemas.microsoft.com/office/drawing/2016/5/11/chartex" xmlns:cx6="http://schemas.microsoft.com/office/drawing/2016/5/12/chartex" xmlns:cx7="http://schemas.microsoft.com/office/drawing/2016/5/13/chartex" xmlns:cx8="http://schemas.microsoft.com/office/drawing/2016/5/14/chartex" xmlns:mc="http://schemas.openxmlformats.org/markup-compatibility/2006" xmlns:aink="http://schemas.microsoft.com/office/drawing/2016/ink" xmlns:am3d="http://schemas.microsoft.com/office/drawing/2017/model3d" xmlns:o="urn:schemas-microsoft-com:office:office" xmlns:oel="http://schemas.microsoft.com/office/2019/extlst" xmlns:r="http://schemas.openxmlformats.org/officeDocument/2006/relationships" xmlns:m="http://schemas.openxmlformats.org/officeDocument/2006/math" xmlns:v="urn:schemas-microsoft-com:vml" xmlns:wp14="http://schemas.microsoft.com/office/word/2010/wordprocessingDrawing" xmlns:wp="http://schemas.openxmlformats.org/drawingml/2006/wordprocessingDrawing" xmlns:w10="urn:schemas-microsoft-com:office:word" xmlns:w="http://schemas.openxmlformats.org/wordprocessingml/2006/main" xmlns:w14="http://schemas.microsoft.com/office/word/2010/wordml" xmlns:w15="http://schemas.microsoft.com/office/word/2012/wordml" xmlns:w16cex="http://schemas.microsoft.com/office/word/2018/wordml/cex" xmlns:w16cid="http://schemas.microsoft.com/office/word/2016/wordml/cid" xmlns:w16="http://schemas.microsoft.com/office/word/2018/wordml" xmlns:w16du="http://schemas.microsoft.com/office/word/2023/wordml/word16du" xmlns:w16sdtdh="http://schemas.microsoft.com/office/word/2020/wordml/sdtdatahash" xmlns:w16sdtfl="http://schemas.microsoft.com/office/word/2024/wordml/sdtformatlock" xmlns:w16se="http://schemas.microsoft.com/office/word/2015/wordml/symex" xmlns:wpg="http://schemas.microsoft.com/office/word/2010/wordprocessingGroup" xmlns:wpi="http://schemas.microsoft.com/office/word/2010/wordprocessingInk" xmlns:wne="http://schemas.microsoft.com/office/word/2006/wordml" xmlns:wps="http://schemas.microsoft.com/office/word/2010/wordprocessingShape" mc:Ignorable="w14 w15 w16se w16cid w16 w16cex w16sdtdh w16sdtfl w16du wp14">
   <w:footnote w:type="separator" w:id="-1">
     <w:p>
       <w:r>
@@ -1402,7 +1496,7 @@
 </file>
 
 <file path=word/header1.xml><?xml version="1.0" encoding="utf-8"?>
-<w:hdr xmlns:wpc="http://schemas.microsoft.com/office/word/2010/wordprocessingCanvas" xmlns:cx="http://schemas.microsoft.com/office/drawing/2014/chartex" xmlns:cx1="http://schemas.microsoft.com/office/drawing/2015/9/8/chartex" xmlns:cx2="http://schemas.microsoft.com/office/drawing/2015/10/21/chartex" xmlns:cx3="http://schemas.microsoft.com/office/drawing/2016/5/9/chartex" xmlns:cx4="http://schemas.microsoft.com/office/drawing/2016/5/10/chartex" xmlns:cx5="http://schemas.microsoft.com/office/drawing/2016/5/11/chartex" xmlns:cx6="http://schemas.microsoft.com/office/drawing/2016/5/12/chartex" xmlns:cx7="http://schemas.microsoft.com/office/drawing/2016/5/13/chartex" xmlns:cx8="http://schemas.microsoft.com/office/drawing/2016/5/14/chartex" xmlns:mc="http://schemas.openxmlformats.org/markup-compatibility/2006" xmlns:aink="http://schemas.microsoft.com/office/drawing/2016/ink" xmlns:am3d="http://schemas.microsoft.com/office/drawing/2017/model3d" xmlns:o="urn:schemas-microsoft-com:office:office" xmlns:oel="http://schemas.microsoft.com/office/2019/extlst" xmlns:r="http://schemas.openxmlformats.org/officeDocument/2006/relationships" xmlns:m="http://schemas.openxmlformats.org/officeDocument/2006/math" xmlns:v="urn:schemas-microsoft-com:vml" xmlns:wp14="http://schemas.microsoft.com/office/word/2010/wordprocessingDrawing" xmlns:wp="http://schemas.openxmlformats.org/drawingml/2006/wordprocessingDrawing" xmlns:w10="urn:schemas-microsoft-com:office:word" xmlns:w="http://schemas.openxmlformats.org/wordprocessingml/2006/main" xmlns:w14="http://schemas.microsoft.com/office/word/2010/wordml" xmlns:w15="http://schemas.microsoft.com/office/word/2012/wordml" xmlns:w16cex="http://schemas.microsoft.com/office/word/2018/wordml/cex" xmlns:w16cid="http://schemas.microsoft.com/office/word/2016/wordml/cid" xmlns:w16="http://schemas.microsoft.com/office/word/2018/wordml" xmlns:w16du="http://schemas.microsoft.com/office/word/2023/wordml/word16du" xmlns:w16sdtdh="http://schemas.microsoft.com/office/word/2020/wordml/sdtdatahash" xmlns:w16se="http://schemas.microsoft.com/office/word/2015/wordml/symex" xmlns:wpg="http://schemas.microsoft.com/office/word/2010/wordprocessingGroup" xmlns:wpi="http://schemas.microsoft.com/office/word/2010/wordprocessingInk" xmlns:wne="http://schemas.microsoft.com/office/word/2006/wordml" xmlns:wps="http://schemas.microsoft.com/office/word/2010/wordprocessingShape" mc:Ignorable="w14 w15 w16se w16cid w16 w16cex w16sdtdh w16du wp14">
+<w:hdr xmlns:wpc="http://schemas.microsoft.com/office/word/2010/wordprocessingCanvas" xmlns:cx="http://schemas.microsoft.com/office/drawing/2014/chartex" xmlns:cx1="http://schemas.microsoft.com/office/drawing/2015/9/8/chartex" xmlns:cx2="http://schemas.microsoft.com/office/drawing/2015/10/21/chartex" xmlns:cx3="http://schemas.microsoft.com/office/drawing/2016/5/9/chartex" xmlns:cx4="http://schemas.microsoft.com/office/drawing/2016/5/10/chartex" xmlns:cx5="http://schemas.microsoft.com/office/drawing/2016/5/11/chartex" xmlns:cx6="http://schemas.microsoft.com/office/drawing/2016/5/12/chartex" xmlns:cx7="http://schemas.microsoft.com/office/drawing/2016/5/13/chartex" xmlns:cx8="http://schemas.microsoft.com/office/drawing/2016/5/14/chartex" xmlns:mc="http://schemas.openxmlformats.org/markup-compatibility/2006" xmlns:aink="http://schemas.microsoft.com/office/drawing/2016/ink" xmlns:am3d="http://schemas.microsoft.com/office/drawing/2017/model3d" xmlns:o="urn:schemas-microsoft-com:office:office" xmlns:oel="http://schemas.microsoft.com/office/2019/extlst" xmlns:r="http://schemas.openxmlformats.org/officeDocument/2006/relationships" xmlns:m="http://schemas.openxmlformats.org/officeDocument/2006/math" xmlns:v="urn:schemas-microsoft-com:vml" xmlns:wp14="http://schemas.microsoft.com/office/word/2010/wordprocessingDrawing" xmlns:wp="http://schemas.openxmlformats.org/drawingml/2006/wordprocessingDrawing" xmlns:w10="urn:schemas-microsoft-com:office:word" xmlns:w="http://schemas.openxmlformats.org/wordprocessingml/2006/main" xmlns:w14="http://schemas.microsoft.com/office/word/2010/wordml" xmlns:w15="http://schemas.microsoft.com/office/word/2012/wordml" xmlns:w16cex="http://schemas.microsoft.com/office/word/2018/wordml/cex" xmlns:w16cid="http://schemas.microsoft.com/office/word/2016/wordml/cid" xmlns:w16="http://schemas.microsoft.com/office/word/2018/wordml" xmlns:w16du="http://schemas.microsoft.com/office/word/2023/wordml/word16du" xmlns:w16sdtdh="http://schemas.microsoft.com/office/word/2020/wordml/sdtdatahash" xmlns:w16sdtfl="http://schemas.microsoft.com/office/word/2024/wordml/sdtformatlock" xmlns:w16se="http://schemas.microsoft.com/office/word/2015/wordml/symex" xmlns:wpg="http://schemas.microsoft.com/office/word/2010/wordprocessingGroup" xmlns:wpi="http://schemas.microsoft.com/office/word/2010/wordprocessingInk" xmlns:wne="http://schemas.microsoft.com/office/word/2006/wordml" xmlns:wps="http://schemas.microsoft.com/office/word/2010/wordprocessingShape" mc:Ignorable="w14 w15 w16se w16cid w16 w16cex w16sdtdh w16sdtfl w16du wp14">
   <w:p>
     <w:pPr>
       <w:pStyle w:val="Cabealho"/>
@@ -1582,7 +1676,7 @@
 </file>
 
 <file path=word/styles.xml><?xml version="1.0" encoding="utf-8"?>
-<w:styles xmlns:mc="http://schemas.openxmlformats.org/markup-compatibility/2006" xmlns:r="http://schemas.openxmlformats.org/officeDocument/2006/relationships" xmlns:w="http://schemas.openxmlformats.org/wordprocessingml/2006/main" xmlns:w14="http://schemas.microsoft.com/office/word/2010/wordml" xmlns:w15="http://schemas.microsoft.com/office/word/2012/wordml" xmlns:w16cex="http://schemas.microsoft.com/office/word/2018/wordml/cex" xmlns:w16cid="http://schemas.microsoft.com/office/word/2016/wordml/cid" xmlns:w16="http://schemas.microsoft.com/office/word/2018/wordml" xmlns:w16du="http://schemas.microsoft.com/office/word/2023/wordml/word16du" xmlns:w16sdtdh="http://schemas.microsoft.com/office/word/2020/wordml/sdtdatahash" xmlns:w16se="http://schemas.microsoft.com/office/word/2015/wordml/symex" mc:Ignorable="w14 w15 w16se w16cid w16 w16cex w16sdtdh w16du">
+<w:styles xmlns:mc="http://schemas.openxmlformats.org/markup-compatibility/2006" xmlns:r="http://schemas.openxmlformats.org/officeDocument/2006/relationships" xmlns:w="http://schemas.openxmlformats.org/wordprocessingml/2006/main" xmlns:w14="http://schemas.microsoft.com/office/word/2010/wordml" xmlns:w15="http://schemas.microsoft.com/office/word/2012/wordml" xmlns:w16cex="http://schemas.microsoft.com/office/word/2018/wordml/cex" xmlns:w16cid="http://schemas.microsoft.com/office/word/2016/wordml/cid" xmlns:w16="http://schemas.microsoft.com/office/word/2018/wordml" xmlns:w16du="http://schemas.microsoft.com/office/word/2023/wordml/word16du" xmlns:w16sdtdh="http://schemas.microsoft.com/office/word/2020/wordml/sdtdatahash" xmlns:w16sdtfl="http://schemas.microsoft.com/office/word/2024/wordml/sdtformatlock" xmlns:w16se="http://schemas.microsoft.com/office/word/2015/wordml/symex" mc:Ignorable="w14 w15 w16se w16cid w16 w16cex w16sdtdh w16sdtfl w16du">
   <w:docDefaults>
     <w:rPrDefault>
       <w:rPr>
@@ -2158,6 +2252,17 @@
     <w:name w:val="Sem lista1"/>
     <w:qFormat/>
   </w:style>
+  <w:style w:type="character" w:styleId="Hyperlink">
+    <w:name w:val="Hyperlink"/>
+    <w:basedOn w:val="Fontepargpadro"/>
+    <w:uiPriority w:val="99"/>
+    <w:unhideWhenUsed/>
+    <w:rsid w:val="000D45CE"/>
+    <w:rPr>
+      <w:color w:val="0563C1" w:themeColor="hyperlink"/>
+      <w:u w:val="single"/>
+    </w:rPr>
+  </w:style>
 </w:styles>
 </file>
 

</xml_diff>